<commit_message>
lesson 528 - Thursday
</commit_message>
<xml_diff>
--- a/english_via_skype/solutions/doc/lesson_527_Revision - comfort zone_edit.docx
+++ b/english_via_skype/solutions/doc/lesson_527_Revision - comfort zone_edit.docx
@@ -1,10 +1,10 @@
 
 <file path=word/document.xml><?xml version="1.0" encoding="utf-8"?>
-<w:document xmlns:wpc="http://schemas.microsoft.com/office/word/2010/wordprocessingCanvas" xmlns:cx="http://schemas.microsoft.com/office/drawing/2014/chartex" xmlns:cx1="http://schemas.microsoft.com/office/drawing/2015/9/8/chartex" xmlns:cx2="http://schemas.microsoft.com/office/drawing/2015/10/21/chartex" xmlns:cx3="http://schemas.microsoft.com/office/drawing/2016/5/9/chartex" xmlns:cx4="http://schemas.microsoft.com/office/drawing/2016/5/10/chartex" xmlns:cx5="http://schemas.microsoft.com/office/drawing/2016/5/11/chartex" xmlns:cx6="http://schemas.microsoft.com/office/drawing/2016/5/12/chartex" xmlns:cx7="http://schemas.microsoft.com/office/drawing/2016/5/13/chartex" xmlns:cx8="http://schemas.microsoft.com/office/drawing/2016/5/14/chartex" xmlns:mc="http://schemas.openxmlformats.org/markup-compatibility/2006" xmlns:aink="http://schemas.microsoft.com/office/drawing/2016/ink" xmlns:am3d="http://schemas.microsoft.com/office/drawing/2017/model3d" xmlns:o="urn:schemas-microsoft-com:office:office" xmlns:r="http://schemas.openxmlformats.org/officeDocument/2006/relationships" xmlns:m="http://schemas.openxmlformats.org/officeDocument/2006/math" xmlns:v="urn:schemas-microsoft-com:vml" xmlns:wp14="http://schemas.microsoft.com/office/word/2010/wordprocessingDrawing" xmlns:wp="http://schemas.openxmlformats.org/drawingml/2006/wordprocessingDrawing" xmlns:w10="urn:schemas-microsoft-com:office:word" xmlns:w="http://schemas.openxmlformats.org/wordprocessingml/2006/main" xmlns:w14="http://schemas.microsoft.com/office/word/2010/wordml" xmlns:w15="http://schemas.microsoft.com/office/word/2012/wordml" xmlns:w16cex="http://schemas.microsoft.com/office/word/2018/wordml/cex" xmlns:w16cid="http://schemas.microsoft.com/office/word/2016/wordml/cid" xmlns:w16="http://schemas.microsoft.com/office/word/2018/wordml" xmlns:w16sdtdh="http://schemas.microsoft.com/office/word/2020/wordml/sdtdatahash" xmlns:w16se="http://schemas.microsoft.com/office/word/2015/wordml/symex" xmlns:wpg="http://schemas.microsoft.com/office/word/2010/wordprocessingGroup" xmlns:wpi="http://schemas.microsoft.com/office/word/2010/wordprocessingInk" xmlns:wne="http://schemas.microsoft.com/office/word/2006/wordml" xmlns:wps="http://schemas.microsoft.com/office/word/2010/wordprocessingShape" mc:Ignorable="w14 w15 w16se w16cid w16 w16cex w16sdtdh wp14">
+<w:document xmlns:wpc="http://schemas.microsoft.com/office/word/2010/wordprocessingCanvas" xmlns:mc="http://schemas.openxmlformats.org/markup-compatibility/2006" xmlns:o="urn:schemas-microsoft-com:office:office" xmlns:r="http://schemas.openxmlformats.org/officeDocument/2006/relationships" xmlns:m="http://schemas.openxmlformats.org/officeDocument/2006/math" xmlns:v="urn:schemas-microsoft-com:vml" xmlns:wp14="http://schemas.microsoft.com/office/word/2010/wordprocessingDrawing" xmlns:wp="http://schemas.openxmlformats.org/drawingml/2006/wordprocessingDrawing" xmlns:w10="urn:schemas-microsoft-com:office:word" xmlns:w="http://schemas.openxmlformats.org/wordprocessingml/2006/main" xmlns:w14="http://schemas.microsoft.com/office/word/2010/wordml" xmlns:w15="http://schemas.microsoft.com/office/word/2012/wordml" xmlns:wpg="http://schemas.microsoft.com/office/word/2010/wordprocessingGroup" xmlns:wpi="http://schemas.microsoft.com/office/word/2010/wordprocessingInk" xmlns:wne="http://schemas.microsoft.com/office/word/2006/wordml" xmlns:wps="http://schemas.microsoft.com/office/word/2010/wordprocessingShape" mc:Ignorable="w14 w15 wp14">
   <w:body>
     <w:p>
       <w:pPr>
-        <w:pStyle w:val="ListParagraph"/>
+        <w:pStyle w:val="Akapitzlist"/>
         <w:numPr>
           <w:ilvl w:val="0"/>
           <w:numId w:val="3"/>
@@ -70,7 +70,7 @@
     </w:p>
     <w:p>
       <w:pPr>
-        <w:pStyle w:val="ListParagraph"/>
+        <w:pStyle w:val="Akapitzlist"/>
         <w:numPr>
           <w:ilvl w:val="0"/>
           <w:numId w:val="1"/>
@@ -152,7 +152,7 @@
     </w:p>
     <w:p>
       <w:pPr>
-        <w:pStyle w:val="ListParagraph"/>
+        <w:pStyle w:val="Akapitzlist"/>
         <w:numPr>
           <w:ilvl w:val="0"/>
           <w:numId w:val="1"/>
@@ -209,20 +209,7 @@
           <w:shd w:val="clear" w:color="auto" w:fill="FFEFCE"/>
           <w:lang w:val="en-US"/>
         </w:rPr>
-        <w:t>………………</w:t>
-      </w:r>
-      <w:proofErr w:type="gramStart"/>
-      <w:r>
-        <w:rPr>
-          <w:rStyle w:val="shl"/>
-          <w:rFonts w:ascii="Arial" w:hAnsi="Arial" w:cs="Arial"/>
-          <w:color w:val="4D4D4D"/>
-          <w:sz w:val="32"/>
-          <w:szCs w:val="32"/>
-          <w:shd w:val="clear" w:color="auto" w:fill="FFEFCE"/>
-          <w:lang w:val="en-US"/>
-        </w:rPr>
-        <w:t>….</w:t>
+        <w:t>………………….</w:t>
       </w:r>
       <w:r>
         <w:rPr>
@@ -235,11 +222,10 @@
         </w:rPr>
         <w:t>.</w:t>
       </w:r>
-      <w:proofErr w:type="gramEnd"/>
-    </w:p>
-    <w:p>
-      <w:pPr>
-        <w:pStyle w:val="ListParagraph"/>
+    </w:p>
+    <w:p>
+      <w:pPr>
+        <w:pStyle w:val="Akapitzlist"/>
         <w:numPr>
           <w:ilvl w:val="0"/>
           <w:numId w:val="1"/>
@@ -312,7 +298,7 @@
     </w:p>
     <w:p>
       <w:pPr>
-        <w:pStyle w:val="ListParagraph"/>
+        <w:pStyle w:val="Akapitzlist"/>
         <w:numPr>
           <w:ilvl w:val="0"/>
           <w:numId w:val="1"/>
@@ -366,21 +352,8 @@
           <w:shd w:val="clear" w:color="auto" w:fill="FFFFFF"/>
           <w:lang w:val="en-US"/>
         </w:rPr>
-        <w:t>………………</w:t>
-      </w:r>
-      <w:proofErr w:type="gramStart"/>
-      <w:r>
-        <w:rPr>
-          <w:rFonts w:ascii="Arial" w:hAnsi="Arial" w:cs="Arial"/>
-          <w:color w:val="4D4D4D"/>
-          <w:sz w:val="32"/>
-          <w:szCs w:val="32"/>
-          <w:shd w:val="clear" w:color="auto" w:fill="FFFFFF"/>
-          <w:lang w:val="en-US"/>
-        </w:rPr>
-        <w:t>…..</w:t>
-      </w:r>
-      <w:proofErr w:type="gramEnd"/>
+        <w:t>…………………..</w:t>
+      </w:r>
       <w:r>
         <w:rPr>
           <w:rFonts w:ascii="Arial" w:hAnsi="Arial" w:cs="Arial"/>
@@ -451,9 +424,8 @@
           <w:szCs w:val="32"/>
           <w:lang w:val="en-US"/>
         </w:rPr>
-        <w:t xml:space="preserve">follow through, fall victim </w:t>
-      </w:r>
-      <w:proofErr w:type="gramStart"/>
+        <w:t>follow through, fall victim to , kick to the curb, take the plunge, bite off more than you can chew, wor</w:t>
+      </w:r>
       <w:r>
         <w:rPr>
           <w:bCs/>
@@ -461,9 +433,17 @@
           <w:szCs w:val="32"/>
           <w:lang w:val="en-US"/>
         </w:rPr>
-        <w:t>to ,</w:t>
-      </w:r>
-      <w:proofErr w:type="gramEnd"/>
+        <w:t>k your way up ,</w:t>
+      </w:r>
+      <w:r>
+        <w:rPr>
+          <w:b/>
+          <w:sz w:val="32"/>
+          <w:szCs w:val="32"/>
+          <w:lang w:val="en-US"/>
+        </w:rPr>
+        <w:t xml:space="preserve"> </w:t>
+      </w:r>
       <w:r>
         <w:rPr>
           <w:bCs/>
@@ -471,7 +451,7 @@
           <w:szCs w:val="32"/>
           <w:lang w:val="en-US"/>
         </w:rPr>
-        <w:t xml:space="preserve"> kick to the curb, take the plunge, bite off more than you can chew, wor</w:t>
+        <w:t xml:space="preserve">reaffirm, </w:t>
       </w:r>
       <w:r>
         <w:rPr>
@@ -480,7 +460,7 @@
           <w:szCs w:val="32"/>
           <w:lang w:val="en-US"/>
         </w:rPr>
-        <w:t>k your way up ,</w:t>
+        <w:t xml:space="preserve"> leap, treasure trove, hold sb back, scale back,</w:t>
       </w:r>
       <w:r>
         <w:rPr>
@@ -498,16 +478,7 @@
           <w:szCs w:val="32"/>
           <w:lang w:val="en-US"/>
         </w:rPr>
-        <w:t xml:space="preserve">reaffirm, </w:t>
-      </w:r>
-      <w:r>
-        <w:rPr>
-          <w:bCs/>
-          <w:sz w:val="32"/>
-          <w:szCs w:val="32"/>
-          <w:lang w:val="en-US"/>
-        </w:rPr>
-        <w:t xml:space="preserve"> leap, treasure trove, hold sb back, scale back,</w:t>
+        <w:t>let down your guard,</w:t>
       </w:r>
       <w:r>
         <w:rPr>
@@ -518,48 +489,30 @@
         </w:rPr>
         <w:t xml:space="preserve"> </w:t>
       </w:r>
-      <w:r>
-        <w:rPr>
-          <w:bCs/>
-          <w:sz w:val="32"/>
-          <w:szCs w:val="32"/>
-          <w:lang w:val="en-US"/>
-        </w:rPr>
-        <w:t>let down your guard,</w:t>
-      </w:r>
-      <w:r>
-        <w:rPr>
-          <w:b/>
-          <w:sz w:val="32"/>
-          <w:szCs w:val="32"/>
-          <w:lang w:val="en-US"/>
-        </w:rPr>
-        <w:t xml:space="preserve"> </w:t>
-      </w:r>
-    </w:p>
-    <w:p>
-      <w:pPr>
-        <w:rPr>
-          <w:rFonts w:ascii="Arial" w:hAnsi="Arial" w:cs="Arial"/>
-          <w:color w:val="4D4D4D"/>
-          <w:shd w:val="clear" w:color="auto" w:fill="FFFFFF"/>
-          <w:lang w:val="en-US"/>
-        </w:rPr>
-      </w:pPr>
-    </w:p>
-    <w:p>
-      <w:pPr>
-        <w:rPr>
-          <w:rFonts w:ascii="Arial" w:hAnsi="Arial" w:cs="Arial"/>
-          <w:color w:val="4D4D4D"/>
-          <w:shd w:val="clear" w:color="auto" w:fill="FFFFFF"/>
-          <w:lang w:val="en-US"/>
-        </w:rPr>
-      </w:pPr>
-    </w:p>
-    <w:p>
-      <w:pPr>
-        <w:pStyle w:val="ListParagraph"/>
+    </w:p>
+    <w:p>
+      <w:pPr>
+        <w:rPr>
+          <w:rFonts w:ascii="Arial" w:hAnsi="Arial" w:cs="Arial"/>
+          <w:color w:val="4D4D4D"/>
+          <w:shd w:val="clear" w:color="auto" w:fill="FFFFFF"/>
+          <w:lang w:val="en-US"/>
+        </w:rPr>
+      </w:pPr>
+    </w:p>
+    <w:p>
+      <w:pPr>
+        <w:rPr>
+          <w:rFonts w:ascii="Arial" w:hAnsi="Arial" w:cs="Arial"/>
+          <w:color w:val="4D4D4D"/>
+          <w:shd w:val="clear" w:color="auto" w:fill="FFFFFF"/>
+          <w:lang w:val="en-US"/>
+        </w:rPr>
+      </w:pPr>
+    </w:p>
+    <w:p>
+      <w:pPr>
+        <w:pStyle w:val="Akapitzlist"/>
         <w:numPr>
           <w:ilvl w:val="0"/>
           <w:numId w:val="2"/>
@@ -632,7 +585,7 @@
     </w:p>
     <w:p>
       <w:pPr>
-        <w:pStyle w:val="ListParagraph"/>
+        <w:pStyle w:val="Akapitzlist"/>
         <w:numPr>
           <w:ilvl w:val="0"/>
           <w:numId w:val="2"/>
@@ -707,7 +660,7 @@
     </w:p>
     <w:p>
       <w:pPr>
-        <w:pStyle w:val="ListParagraph"/>
+        <w:pStyle w:val="Akapitzlist"/>
         <w:numPr>
           <w:ilvl w:val="0"/>
           <w:numId w:val="2"/>
@@ -730,64 +683,29 @@
           <w:shd w:val="clear" w:color="auto" w:fill="FFFFFF"/>
           <w:lang w:val="en-US"/>
         </w:rPr>
-        <w:t xml:space="preserve">Smooth talk can pool </w:t>
-      </w:r>
-      <w:proofErr w:type="spellStart"/>
-      <w:r>
-        <w:rPr>
-          <w:rFonts w:ascii="Arial" w:hAnsi="Arial" w:cs="Arial"/>
-          <w:color w:val="4D4D4D"/>
-          <w:sz w:val="32"/>
-          <w:szCs w:val="32"/>
-          <w:shd w:val="clear" w:color="auto" w:fill="FFFFFF"/>
-          <w:lang w:val="en-US"/>
-        </w:rPr>
-        <w:t>wo</w:t>
-      </w:r>
-      <w:r>
-        <w:rPr>
-          <w:rFonts w:ascii="Arial" w:hAnsi="Arial" w:cs="Arial"/>
-          <w:color w:val="4D4D4D"/>
-          <w:sz w:val="32"/>
-          <w:szCs w:val="32"/>
-          <w:shd w:val="clear" w:color="auto" w:fill="FFFFFF"/>
-          <w:lang w:val="en-US"/>
-        </w:rPr>
-        <w:t>l</w:t>
-      </w:r>
-      <w:r>
-        <w:rPr>
-          <w:rFonts w:ascii="Arial" w:hAnsi="Arial" w:cs="Arial"/>
-          <w:color w:val="4D4D4D"/>
-          <w:sz w:val="32"/>
-          <w:szCs w:val="32"/>
-          <w:shd w:val="clear" w:color="auto" w:fill="FFFFFF"/>
-          <w:lang w:val="en-US"/>
-        </w:rPr>
-        <w:t>l</w:t>
-      </w:r>
-      <w:proofErr w:type="spellEnd"/>
-      <w:r>
-        <w:rPr>
-          <w:rFonts w:ascii="Arial" w:hAnsi="Arial" w:cs="Arial"/>
-          <w:color w:val="4D4D4D"/>
-          <w:sz w:val="32"/>
-          <w:szCs w:val="32"/>
-          <w:shd w:val="clear" w:color="auto" w:fill="FFFFFF"/>
-          <w:lang w:val="en-US"/>
-        </w:rPr>
-        <w:t>?</w:t>
-      </w:r>
-      <w:r>
-        <w:rPr>
-          <w:rFonts w:ascii="Arial" w:hAnsi="Arial" w:cs="Arial"/>
-          <w:color w:val="4D4D4D"/>
-          <w:sz w:val="32"/>
-          <w:szCs w:val="32"/>
-          <w:shd w:val="clear" w:color="auto" w:fill="FFFFFF"/>
-          <w:lang w:val="en-US"/>
-        </w:rPr>
-        <w:t xml:space="preserve"> over your eyes, don’t …</w:t>
+        <w:t>Smooth talk can pool wo</w:t>
+      </w:r>
+      <w:r>
+        <w:rPr>
+          <w:rFonts w:ascii="Arial" w:hAnsi="Arial" w:cs="Arial"/>
+          <w:color w:val="4D4D4D"/>
+          <w:sz w:val="32"/>
+          <w:szCs w:val="32"/>
+          <w:shd w:val="clear" w:color="auto" w:fill="FFFFFF"/>
+          <w:lang w:val="en-US"/>
+        </w:rPr>
+        <w:t>o</w:t>
+      </w:r>
+      <w:r>
+        <w:rPr>
+          <w:rFonts w:ascii="Arial" w:hAnsi="Arial" w:cs="Arial"/>
+          <w:color w:val="4D4D4D"/>
+          <w:sz w:val="32"/>
+          <w:szCs w:val="32"/>
+          <w:shd w:val="clear" w:color="auto" w:fill="FFFFFF"/>
+          <w:lang w:val="en-US"/>
+        </w:rPr>
+        <w:t>l over your eyes, don’t …</w:t>
       </w:r>
       <w:r>
         <w:rPr>
@@ -814,7 +732,7 @@
     </w:p>
     <w:p>
       <w:pPr>
-        <w:pStyle w:val="ListParagraph"/>
+        <w:pStyle w:val="Akapitzlist"/>
         <w:numPr>
           <w:ilvl w:val="0"/>
           <w:numId w:val="2"/>
@@ -887,7 +805,7 @@
     </w:p>
     <w:p>
       <w:pPr>
-        <w:pStyle w:val="ListParagraph"/>
+        <w:pStyle w:val="Akapitzlist"/>
         <w:numPr>
           <w:ilvl w:val="0"/>
           <w:numId w:val="2"/>
@@ -954,25 +872,12 @@
           <w:shd w:val="clear" w:color="auto" w:fill="FFFFFF"/>
           <w:lang w:val="en-US"/>
         </w:rPr>
-        <w:t>…………………</w:t>
-      </w:r>
-      <w:proofErr w:type="gramStart"/>
-      <w:r>
-        <w:rPr>
-          <w:rFonts w:ascii="Arial" w:hAnsi="Arial" w:cs="Arial"/>
-          <w:color w:val="4D4D4D"/>
-          <w:sz w:val="32"/>
-          <w:szCs w:val="32"/>
-          <w:shd w:val="clear" w:color="auto" w:fill="FFFFFF"/>
-          <w:lang w:val="en-US"/>
-        </w:rPr>
-        <w:t>…..</w:t>
-      </w:r>
-      <w:proofErr w:type="gramEnd"/>
-    </w:p>
-    <w:p>
-      <w:pPr>
-        <w:pStyle w:val="ListParagraph"/>
+        <w:t>……………………..</w:t>
+      </w:r>
+    </w:p>
+    <w:p>
+      <w:pPr>
+        <w:pStyle w:val="Akapitzlist"/>
         <w:numPr>
           <w:ilvl w:val="0"/>
           <w:numId w:val="2"/>
@@ -1055,7 +960,7 @@
     </w:p>
     <w:p>
       <w:pPr>
-        <w:pStyle w:val="ListParagraph"/>
+        <w:pStyle w:val="Akapitzlist"/>
         <w:numPr>
           <w:ilvl w:val="0"/>
           <w:numId w:val="2"/>
@@ -1130,7 +1035,7 @@
     </w:p>
     <w:p>
       <w:pPr>
-        <w:pStyle w:val="ListParagraph"/>
+        <w:pStyle w:val="Akapitzlist"/>
         <w:numPr>
           <w:ilvl w:val="0"/>
           <w:numId w:val="2"/>
@@ -1147,25 +1052,7 @@
           <w:szCs w:val="32"/>
           <w:lang w:val="en-US"/>
         </w:rPr>
-        <w:t xml:space="preserve">Take baby </w:t>
-      </w:r>
-      <w:proofErr w:type="gramStart"/>
-      <w:r>
-        <w:rPr>
-          <w:sz w:val="32"/>
-          <w:szCs w:val="32"/>
-          <w:lang w:val="en-US"/>
-        </w:rPr>
-        <w:t>steps ,</w:t>
-      </w:r>
-      <w:proofErr w:type="gramEnd"/>
-      <w:r>
-        <w:rPr>
-          <w:sz w:val="32"/>
-          <w:szCs w:val="32"/>
-          <w:lang w:val="en-US"/>
-        </w:rPr>
-        <w:t xml:space="preserve"> do not …</w:t>
+        <w:t>Take baby steps , do not …</w:t>
       </w:r>
       <w:r>
         <w:rPr>
@@ -1186,7 +1073,7 @@
     </w:p>
     <w:p>
       <w:pPr>
-        <w:pStyle w:val="ListParagraph"/>
+        <w:pStyle w:val="Akapitzlist"/>
         <w:numPr>
           <w:ilvl w:val="0"/>
           <w:numId w:val="2"/>
@@ -1231,7 +1118,31 @@
           <w:shd w:val="clear" w:color="auto" w:fill="FFFFFF"/>
           <w:lang w:val="en-US"/>
         </w:rPr>
-        <w:t>work my way up</w:t>
+        <w:t>work</w:t>
+      </w:r>
+      <w:r>
+        <w:rPr>
+          <w:rFonts w:ascii="Arial" w:hAnsi="Arial" w:cs="Arial"/>
+          <w:color w:val="4D4D4D"/>
+          <w:sz w:val="32"/>
+          <w:szCs w:val="32"/>
+          <w:shd w:val="clear" w:color="auto" w:fill="FFFFFF"/>
+          <w:lang w:val="en-US"/>
+        </w:rPr>
+        <w:t>ed</w:t>
+      </w:r>
+      <w:bookmarkStart w:id="0" w:name="_GoBack"/>
+      <w:bookmarkEnd w:id="0"/>
+      <w:r>
+        <w:rPr>
+          <w:rFonts w:ascii="Arial" w:hAnsi="Arial" w:cs="Arial"/>
+          <w:color w:val="4D4D4D"/>
+          <w:sz w:val="32"/>
+          <w:szCs w:val="32"/>
+          <w:shd w:val="clear" w:color="auto" w:fill="FFFFFF"/>
+          <w:lang w:val="en-US"/>
+        </w:rPr>
+        <w:t xml:space="preserve"> my way up</w:t>
       </w:r>
       <w:r>
         <w:rPr>
@@ -1258,7 +1169,7 @@
     </w:p>
     <w:p>
       <w:pPr>
-        <w:pStyle w:val="ListParagraph"/>
+        <w:pStyle w:val="Akapitzlist"/>
         <w:numPr>
           <w:ilvl w:val="0"/>
           <w:numId w:val="2"/>
@@ -1333,7 +1244,7 @@
     </w:p>
     <w:p>
       <w:pPr>
-        <w:pStyle w:val="ListParagraph"/>
+        <w:pStyle w:val="Akapitzlist"/>
         <w:numPr>
           <w:ilvl w:val="0"/>
           <w:numId w:val="2"/>
@@ -1378,25 +1289,12 @@
           <w:shd w:val="clear" w:color="auto" w:fill="FFFFFF"/>
           <w:lang w:val="en-US"/>
         </w:rPr>
-        <w:t>…………</w:t>
-      </w:r>
-      <w:proofErr w:type="gramStart"/>
-      <w:r>
-        <w:rPr>
-          <w:rFonts w:ascii="Arial" w:hAnsi="Arial" w:cs="Arial"/>
-          <w:color w:val="4D4D4D"/>
-          <w:sz w:val="32"/>
-          <w:szCs w:val="32"/>
-          <w:shd w:val="clear" w:color="auto" w:fill="FFFFFF"/>
-          <w:lang w:val="en-US"/>
-        </w:rPr>
-        <w:t>…..</w:t>
-      </w:r>
-      <w:proofErr w:type="gramEnd"/>
-    </w:p>
-    <w:p>
-      <w:pPr>
-        <w:pStyle w:val="ListParagraph"/>
+        <w:t>……………..</w:t>
+      </w:r>
+    </w:p>
+    <w:p>
+      <w:pPr>
+        <w:pStyle w:val="Akapitzlist"/>
         <w:numPr>
           <w:ilvl w:val="0"/>
           <w:numId w:val="2"/>
@@ -1439,31 +1337,7 @@
           <w:shd w:val="clear" w:color="auto" w:fill="FFFFFF"/>
           <w:lang w:val="en-US"/>
         </w:rPr>
-        <w:t>……………………</w:t>
-      </w:r>
-      <w:proofErr w:type="gramStart"/>
-      <w:r>
-        <w:rPr>
-          <w:rFonts w:ascii="Arial" w:hAnsi="Arial" w:cs="Arial"/>
-          <w:color w:val="4D4D4D"/>
-          <w:sz w:val="32"/>
-          <w:szCs w:val="32"/>
-          <w:shd w:val="clear" w:color="auto" w:fill="FFFFFF"/>
-          <w:lang w:val="en-US"/>
-        </w:rPr>
-        <w:t>….of</w:t>
-      </w:r>
-      <w:proofErr w:type="gramEnd"/>
-      <w:r>
-        <w:rPr>
-          <w:rFonts w:ascii="Arial" w:hAnsi="Arial" w:cs="Arial"/>
-          <w:color w:val="4D4D4D"/>
-          <w:sz w:val="32"/>
-          <w:szCs w:val="32"/>
-          <w:shd w:val="clear" w:color="auto" w:fill="FFFFFF"/>
-          <w:lang w:val="en-US"/>
-        </w:rPr>
-        <w:t xml:space="preserve"> information</w:t>
+        <w:t>……………………….of information</w:t>
       </w:r>
     </w:p>
     <w:sectPr>
@@ -1477,7 +1351,7 @@
 </file>
 
 <file path=word/numbering.xml><?xml version="1.0" encoding="utf-8"?>
-<w:numbering xmlns:wpc="http://schemas.microsoft.com/office/word/2010/wordprocessingCanvas" xmlns:cx="http://schemas.microsoft.com/office/drawing/2014/chartex" xmlns:cx1="http://schemas.microsoft.com/office/drawing/2015/9/8/chartex" xmlns:cx2="http://schemas.microsoft.com/office/drawing/2015/10/21/chartex" xmlns:cx3="http://schemas.microsoft.com/office/drawing/2016/5/9/chartex" xmlns:cx4="http://schemas.microsoft.com/office/drawing/2016/5/10/chartex" xmlns:cx5="http://schemas.microsoft.com/office/drawing/2016/5/11/chartex" xmlns:cx6="http://schemas.microsoft.com/office/drawing/2016/5/12/chartex" xmlns:cx7="http://schemas.microsoft.com/office/drawing/2016/5/13/chartex" xmlns:cx8="http://schemas.microsoft.com/office/drawing/2016/5/14/chartex" xmlns:mc="http://schemas.openxmlformats.org/markup-compatibility/2006" xmlns:aink="http://schemas.microsoft.com/office/drawing/2016/ink" xmlns:am3d="http://schemas.microsoft.com/office/drawing/2017/model3d" xmlns:o="urn:schemas-microsoft-com:office:office" xmlns:r="http://schemas.openxmlformats.org/officeDocument/2006/relationships" xmlns:m="http://schemas.openxmlformats.org/officeDocument/2006/math" xmlns:v="urn:schemas-microsoft-com:vml" xmlns:wp14="http://schemas.microsoft.com/office/word/2010/wordprocessingDrawing" xmlns:wp="http://schemas.openxmlformats.org/drawingml/2006/wordprocessingDrawing" xmlns:w10="urn:schemas-microsoft-com:office:word" xmlns:w="http://schemas.openxmlformats.org/wordprocessingml/2006/main" xmlns:w14="http://schemas.microsoft.com/office/word/2010/wordml" xmlns:w15="http://schemas.microsoft.com/office/word/2012/wordml" xmlns:w16cex="http://schemas.microsoft.com/office/word/2018/wordml/cex" xmlns:w16cid="http://schemas.microsoft.com/office/word/2016/wordml/cid" xmlns:w16="http://schemas.microsoft.com/office/word/2018/wordml" xmlns:w16sdtdh="http://schemas.microsoft.com/office/word/2020/wordml/sdtdatahash" xmlns:w16se="http://schemas.microsoft.com/office/word/2015/wordml/symex" xmlns:wpg="http://schemas.microsoft.com/office/word/2010/wordprocessingGroup" xmlns:wpi="http://schemas.microsoft.com/office/word/2010/wordprocessingInk" xmlns:wne="http://schemas.microsoft.com/office/word/2006/wordml" xmlns:wps="http://schemas.microsoft.com/office/word/2010/wordprocessingShape" mc:Ignorable="w14 w15 w16se w16cid w16 w16cex w16sdtdh wp14">
+<w:numbering xmlns:wpc="http://schemas.microsoft.com/office/word/2010/wordprocessingCanvas" xmlns:mc="http://schemas.openxmlformats.org/markup-compatibility/2006" xmlns:o="urn:schemas-microsoft-com:office:office" xmlns:r="http://schemas.openxmlformats.org/officeDocument/2006/relationships" xmlns:m="http://schemas.openxmlformats.org/officeDocument/2006/math" xmlns:v="urn:schemas-microsoft-com:vml" xmlns:wp14="http://schemas.microsoft.com/office/word/2010/wordprocessingDrawing" xmlns:wp="http://schemas.openxmlformats.org/drawingml/2006/wordprocessingDrawing" xmlns:w10="urn:schemas-microsoft-com:office:word" xmlns:w="http://schemas.openxmlformats.org/wordprocessingml/2006/main" xmlns:w14="http://schemas.microsoft.com/office/word/2010/wordml" xmlns:w15="http://schemas.microsoft.com/office/word/2012/wordml" xmlns:wpg="http://schemas.microsoft.com/office/word/2010/wordprocessingGroup" xmlns:wpi="http://schemas.microsoft.com/office/word/2010/wordprocessingInk" xmlns:wne="http://schemas.microsoft.com/office/word/2006/wordml" xmlns:wps="http://schemas.microsoft.com/office/word/2010/wordprocessingShape" mc:Ignorable="w14 w15 wp14">
   <w:abstractNum w:abstractNumId="0" w15:restartNumberingAfterBreak="0">
     <w:nsid w:val="0E963849"/>
     <w:multiLevelType w:val="hybridMultilevel"/>
@@ -1760,7 +1634,7 @@
 </file>
 
 <file path=word/styles.xml><?xml version="1.0" encoding="utf-8"?>
-<w:styles xmlns:mc="http://schemas.openxmlformats.org/markup-compatibility/2006" xmlns:r="http://schemas.openxmlformats.org/officeDocument/2006/relationships" xmlns:w="http://schemas.openxmlformats.org/wordprocessingml/2006/main" xmlns:w14="http://schemas.microsoft.com/office/word/2010/wordml" xmlns:w15="http://schemas.microsoft.com/office/word/2012/wordml" xmlns:w16cex="http://schemas.microsoft.com/office/word/2018/wordml/cex" xmlns:w16cid="http://schemas.microsoft.com/office/word/2016/wordml/cid" xmlns:w16="http://schemas.microsoft.com/office/word/2018/wordml" xmlns:w16sdtdh="http://schemas.microsoft.com/office/word/2020/wordml/sdtdatahash" xmlns:w16se="http://schemas.microsoft.com/office/word/2015/wordml/symex" mc:Ignorable="w14 w15 w16se w16cid w16 w16cex w16sdtdh">
+<w:styles xmlns:mc="http://schemas.openxmlformats.org/markup-compatibility/2006" xmlns:r="http://schemas.openxmlformats.org/officeDocument/2006/relationships" xmlns:w="http://schemas.openxmlformats.org/wordprocessingml/2006/main" xmlns:w14="http://schemas.microsoft.com/office/word/2010/wordml" xmlns:w15="http://schemas.microsoft.com/office/word/2012/wordml" mc:Ignorable="w14 w15">
   <w:docDefaults>
     <w:rPrDefault>
       <w:rPr>
@@ -1776,7 +1650,7 @@
       </w:pPr>
     </w:pPrDefault>
   </w:docDefaults>
-  <w:latentStyles w:defLockedState="0" w:defUIPriority="99" w:defSemiHidden="0" w:defUnhideWhenUsed="0" w:defQFormat="0" w:count="376">
+  <w:latentStyles w:defLockedState="0" w:defUIPriority="99" w:defSemiHidden="0" w:defUnhideWhenUsed="0" w:defQFormat="0" w:count="371">
     <w:lsdException w:name="Normal" w:uiPriority="0" w:qFormat="1"/>
     <w:lsdException w:name="heading 1" w:uiPriority="9" w:qFormat="1"/>
     <w:lsdException w:name="heading 2" w:semiHidden="1" w:uiPriority="9" w:unhideWhenUsed="1" w:qFormat="1"/>
@@ -1882,6 +1756,7 @@
     <w:lsdException w:name="HTML Sample" w:semiHidden="1" w:unhideWhenUsed="1"/>
     <w:lsdException w:name="HTML Typewriter" w:semiHidden="1" w:unhideWhenUsed="1"/>
     <w:lsdException w:name="HTML Variable" w:semiHidden="1" w:unhideWhenUsed="1"/>
+    <w:lsdException w:name="Normal Table" w:semiHidden="1" w:unhideWhenUsed="1"/>
     <w:lsdException w:name="annotation subject" w:semiHidden="1" w:unhideWhenUsed="1"/>
     <w:lsdException w:name="No List" w:semiHidden="1" w:unhideWhenUsed="1"/>
     <w:lsdException w:name="Outline List 1" w:semiHidden="1" w:unhideWhenUsed="1"/>
@@ -1924,8 +1799,11 @@
     <w:lsdException w:name="Table Contemporary" w:semiHidden="1" w:unhideWhenUsed="1"/>
     <w:lsdException w:name="Table Elegant" w:semiHidden="1" w:unhideWhenUsed="1"/>
     <w:lsdException w:name="Table Professional" w:semiHidden="1" w:unhideWhenUsed="1"/>
+    <w:lsdException w:name="Table Subtle 1" w:semiHidden="1" w:unhideWhenUsed="1"/>
     <w:lsdException w:name="Table Subtle 2" w:semiHidden="1" w:unhideWhenUsed="1"/>
     <w:lsdException w:name="Table Web 1" w:semiHidden="1" w:unhideWhenUsed="1"/>
+    <w:lsdException w:name="Table Web 2" w:semiHidden="1" w:unhideWhenUsed="1"/>
+    <w:lsdException w:name="Table Web 3" w:semiHidden="1" w:unhideWhenUsed="1"/>
     <w:lsdException w:name="Balloon Text" w:semiHidden="1" w:unhideWhenUsed="1"/>
     <w:lsdException w:name="Table Grid" w:uiPriority="39"/>
     <w:lsdException w:name="Table Theme" w:semiHidden="1" w:unhideWhenUsed="1"/>
@@ -2144,24 +2022,19 @@
     <w:lsdException w:name="List Table 5 Dark Accent 6" w:uiPriority="50"/>
     <w:lsdException w:name="List Table 6 Colorful Accent 6" w:uiPriority="51"/>
     <w:lsdException w:name="List Table 7 Colorful Accent 6" w:uiPriority="52"/>
-    <w:lsdException w:name="Mention" w:semiHidden="1" w:unhideWhenUsed="1"/>
-    <w:lsdException w:name="Smart Hyperlink" w:semiHidden="1" w:unhideWhenUsed="1"/>
-    <w:lsdException w:name="Hashtag" w:semiHidden="1" w:unhideWhenUsed="1"/>
-    <w:lsdException w:name="Unresolved Mention" w:semiHidden="1" w:unhideWhenUsed="1"/>
-    <w:lsdException w:name="Smart Link" w:semiHidden="1" w:unhideWhenUsed="1"/>
   </w:latentStyles>
-  <w:style w:type="paragraph" w:default="1" w:styleId="Normal">
+  <w:style w:type="paragraph" w:default="1" w:styleId="Normalny">
     <w:name w:val="Normal"/>
     <w:qFormat/>
     <w:rsid w:val="00882B77"/>
   </w:style>
-  <w:style w:type="character" w:default="1" w:styleId="DefaultParagraphFont">
+  <w:style w:type="character" w:default="1" w:styleId="Domylnaczcionkaakapitu">
     <w:name w:val="Default Paragraph Font"/>
     <w:uiPriority w:val="1"/>
     <w:semiHidden/>
     <w:unhideWhenUsed/>
   </w:style>
-  <w:style w:type="table" w:default="1" w:styleId="TableNormal">
+  <w:style w:type="table" w:default="1" w:styleId="Standardowy">
     <w:name w:val="Normal Table"/>
     <w:uiPriority w:val="99"/>
     <w:semiHidden/>
@@ -2176,15 +2049,15 @@
       </w:tblCellMar>
     </w:tblPr>
   </w:style>
-  <w:style w:type="numbering" w:default="1" w:styleId="NoList">
+  <w:style w:type="numbering" w:default="1" w:styleId="Bezlisty">
     <w:name w:val="No List"/>
     <w:uiPriority w:val="99"/>
     <w:semiHidden/>
     <w:unhideWhenUsed/>
   </w:style>
-  <w:style w:type="character" w:styleId="Emphasis">
+  <w:style w:type="character" w:styleId="Uwydatnienie">
     <w:name w:val="Emphasis"/>
-    <w:basedOn w:val="DefaultParagraphFont"/>
+    <w:basedOn w:val="Domylnaczcionkaakapitu"/>
     <w:uiPriority w:val="20"/>
     <w:qFormat/>
     <w:rsid w:val="00882B77"/>
@@ -2193,9 +2066,9 @@
       <w:iCs/>
     </w:rPr>
   </w:style>
-  <w:style w:type="paragraph" w:styleId="ListParagraph">
+  <w:style w:type="paragraph" w:styleId="Akapitzlist">
     <w:name w:val="List Paragraph"/>
-    <w:basedOn w:val="Normal"/>
+    <w:basedOn w:val="Normalny"/>
     <w:uiPriority w:val="34"/>
     <w:qFormat/>
     <w:rsid w:val="00882B77"/>
@@ -2206,7 +2079,7 @@
   </w:style>
   <w:style w:type="character" w:customStyle="1" w:styleId="shl">
     <w:name w:val="shl"/>
-    <w:basedOn w:val="DefaultParagraphFont"/>
+    <w:basedOn w:val="Domylnaczcionkaakapitu"/>
     <w:rsid w:val="003025B8"/>
   </w:style>
 </w:styles>

</xml_diff>